<commit_message>
user story creteria and scenarios added
</commit_message>
<xml_diff>
--- a/User Story Criteria.docx
+++ b/User Story Criteria.docx
@@ -4,10 +4,28 @@
   <w:body>
     <w:p>
       <w:pPr>
+        <w:ind w:left="360"/>
+        <w:rPr>
+          <w:rFonts w:ascii="Times New Roman" w:eastAsia="Times New Roman" w:hAnsi="Times New Roman" w:cs="Times New Roman"/>
+          <w:sz w:val="24"/>
+          <w:szCs w:val="24"/>
+        </w:rPr>
+      </w:pPr>
+      <w:r>
+        <w:rPr>
+          <w:rFonts w:ascii="Times New Roman" w:eastAsia="Times New Roman" w:hAnsi="Times New Roman" w:cs="Times New Roman"/>
+          <w:sz w:val="24"/>
+          <w:szCs w:val="24"/>
+        </w:rPr>
+        <w:t xml:space="preserve">        User story criteria</w:t>
+      </w:r>
+    </w:p>
+    <w:p>
+      <w:pPr>
         <w:pStyle w:val="ListParagraph"/>
         <w:numPr>
           <w:ilvl w:val="0"/>
-          <w:numId w:val="1"/>
+          <w:numId w:val="11"/>
         </w:numPr>
         <w:rPr>
           <w:rFonts w:ascii="Times New Roman" w:hAnsi="Times New Roman" w:cs="Times New Roman"/>
@@ -143,18 +161,8 @@
           <w:sz w:val="24"/>
           <w:szCs w:val="24"/>
         </w:rPr>
-        <w:t xml:space="preserve"> displayed available </w:t>
-      </w:r>
-      <w:proofErr w:type="gramStart"/>
-      <w:r>
-        <w:rPr>
-          <w:rFonts w:ascii="Times New Roman" w:eastAsia="Times New Roman" w:hAnsi="Times New Roman" w:cs="Times New Roman"/>
-          <w:sz w:val="24"/>
-          <w:szCs w:val="24"/>
-        </w:rPr>
-        <w:t>cars</w:t>
-      </w:r>
-      <w:proofErr w:type="gramEnd"/>
+        <w:t xml:space="preserve"> displayed available cars</w:t>
+      </w:r>
     </w:p>
     <w:p>
       <w:pPr>
@@ -979,23 +987,13 @@
         </w:rPr>
         <w:t xml:space="preserve">1.2. </w:t>
       </w:r>
-      <w:proofErr w:type="gramStart"/>
-      <w:r>
-        <w:rPr>
-          <w:rFonts w:ascii="Times New Roman" w:eastAsia="Times New Roman" w:hAnsi="Times New Roman" w:cs="Times New Roman"/>
-          <w:sz w:val="24"/>
-          <w:szCs w:val="24"/>
-        </w:rPr>
-        <w:t>Browse</w:t>
-      </w:r>
-      <w:proofErr w:type="gramEnd"/>
-      <w:r>
-        <w:rPr>
-          <w:rFonts w:ascii="Times New Roman" w:eastAsia="Times New Roman" w:hAnsi="Times New Roman" w:cs="Times New Roman"/>
-          <w:sz w:val="24"/>
-          <w:szCs w:val="24"/>
-        </w:rPr>
-        <w:t xml:space="preserve"> all cars by model, make and year.</w:t>
+      <w:r>
+        <w:rPr>
+          <w:rFonts w:ascii="Times New Roman" w:eastAsia="Times New Roman" w:hAnsi="Times New Roman" w:cs="Times New Roman"/>
+          <w:sz w:val="24"/>
+          <w:szCs w:val="24"/>
+        </w:rPr>
+        <w:t>Browse all cars by model, make and year.</w:t>
       </w:r>
     </w:p>
     <w:p>
@@ -1017,6 +1015,7 @@
           <w:sz w:val="24"/>
           <w:szCs w:val="24"/>
         </w:rPr>
+        <w:lastRenderedPageBreak/>
         <w:t xml:space="preserve">The customer </w:t>
       </w:r>
       <w:r>
@@ -1063,7 +1062,6 @@
           <w:sz w:val="24"/>
           <w:szCs w:val="24"/>
         </w:rPr>
-        <w:lastRenderedPageBreak/>
         <w:t>The system prompts options to select from</w:t>
       </w:r>
     </w:p>
@@ -2270,6 +2268,95 @@
     </w:lvl>
   </w:abstractNum>
   <w:abstractNum w:abstractNumId="7" w15:restartNumberingAfterBreak="0">
+    <w:nsid w:val="48C85462"/>
+    <w:multiLevelType w:val="hybridMultilevel"/>
+    <w:tmpl w:val="05CCBCCC"/>
+    <w:lvl w:ilvl="0" w:tplc="0409000F">
+      <w:start w:val="1"/>
+      <w:numFmt w:val="decimal"/>
+      <w:lvlText w:val="%1."/>
+      <w:lvlJc w:val="left"/>
+      <w:pPr>
+        <w:ind w:left="720" w:hanging="360"/>
+      </w:pPr>
+      <w:rPr>
+        <w:rFonts w:eastAsia="Times New Roman" w:hint="default"/>
+      </w:rPr>
+    </w:lvl>
+    <w:lvl w:ilvl="1" w:tplc="04090019" w:tentative="1">
+      <w:start w:val="1"/>
+      <w:numFmt w:val="lowerLetter"/>
+      <w:lvlText w:val="%2."/>
+      <w:lvlJc w:val="left"/>
+      <w:pPr>
+        <w:ind w:left="1440" w:hanging="360"/>
+      </w:pPr>
+    </w:lvl>
+    <w:lvl w:ilvl="2" w:tplc="0409001B" w:tentative="1">
+      <w:start w:val="1"/>
+      <w:numFmt w:val="lowerRoman"/>
+      <w:lvlText w:val="%3."/>
+      <w:lvlJc w:val="right"/>
+      <w:pPr>
+        <w:ind w:left="2160" w:hanging="180"/>
+      </w:pPr>
+    </w:lvl>
+    <w:lvl w:ilvl="3" w:tplc="0409000F" w:tentative="1">
+      <w:start w:val="1"/>
+      <w:numFmt w:val="decimal"/>
+      <w:lvlText w:val="%4."/>
+      <w:lvlJc w:val="left"/>
+      <w:pPr>
+        <w:ind w:left="2880" w:hanging="360"/>
+      </w:pPr>
+    </w:lvl>
+    <w:lvl w:ilvl="4" w:tplc="04090019" w:tentative="1">
+      <w:start w:val="1"/>
+      <w:numFmt w:val="lowerLetter"/>
+      <w:lvlText w:val="%5."/>
+      <w:lvlJc w:val="left"/>
+      <w:pPr>
+        <w:ind w:left="3600" w:hanging="360"/>
+      </w:pPr>
+    </w:lvl>
+    <w:lvl w:ilvl="5" w:tplc="0409001B" w:tentative="1">
+      <w:start w:val="1"/>
+      <w:numFmt w:val="lowerRoman"/>
+      <w:lvlText w:val="%6."/>
+      <w:lvlJc w:val="right"/>
+      <w:pPr>
+        <w:ind w:left="4320" w:hanging="180"/>
+      </w:pPr>
+    </w:lvl>
+    <w:lvl w:ilvl="6" w:tplc="0409000F" w:tentative="1">
+      <w:start w:val="1"/>
+      <w:numFmt w:val="decimal"/>
+      <w:lvlText w:val="%7."/>
+      <w:lvlJc w:val="left"/>
+      <w:pPr>
+        <w:ind w:left="5040" w:hanging="360"/>
+      </w:pPr>
+    </w:lvl>
+    <w:lvl w:ilvl="7" w:tplc="04090019" w:tentative="1">
+      <w:start w:val="1"/>
+      <w:numFmt w:val="lowerLetter"/>
+      <w:lvlText w:val="%8."/>
+      <w:lvlJc w:val="left"/>
+      <w:pPr>
+        <w:ind w:left="5760" w:hanging="360"/>
+      </w:pPr>
+    </w:lvl>
+    <w:lvl w:ilvl="8" w:tplc="0409001B" w:tentative="1">
+      <w:start w:val="1"/>
+      <w:numFmt w:val="lowerRoman"/>
+      <w:lvlText w:val="%9."/>
+      <w:lvlJc w:val="right"/>
+      <w:pPr>
+        <w:ind w:left="6480" w:hanging="180"/>
+      </w:pPr>
+    </w:lvl>
+  </w:abstractNum>
+  <w:abstractNum w:abstractNumId="8" w15:restartNumberingAfterBreak="0">
     <w:nsid w:val="581733A1"/>
     <w:multiLevelType w:val="hybridMultilevel"/>
     <w:tmpl w:val="C310B33C"/>
@@ -2359,7 +2446,7 @@
       </w:pPr>
     </w:lvl>
   </w:abstractNum>
-  <w:abstractNum w:abstractNumId="8" w15:restartNumberingAfterBreak="0">
+  <w:abstractNum w:abstractNumId="9" w15:restartNumberingAfterBreak="0">
     <w:nsid w:val="615375F0"/>
     <w:multiLevelType w:val="hybridMultilevel"/>
     <w:tmpl w:val="70260372"/>
@@ -2472,7 +2559,7 @@
       </w:rPr>
     </w:lvl>
   </w:abstractNum>
-  <w:abstractNum w:abstractNumId="9" w15:restartNumberingAfterBreak="0">
+  <w:abstractNum w:abstractNumId="10" w15:restartNumberingAfterBreak="0">
     <w:nsid w:val="6A5104AF"/>
     <w:multiLevelType w:val="hybridMultilevel"/>
     <w:tmpl w:val="F9720F06"/>
@@ -2562,7 +2649,7 @@
     </w:lvl>
   </w:abstractNum>
   <w:num w:numId="1" w16cid:durableId="1103379490">
-    <w:abstractNumId w:val="9"/>
+    <w:abstractNumId w:val="10"/>
   </w:num>
   <w:num w:numId="2" w16cid:durableId="740057194">
     <w:abstractNumId w:val="6"/>
@@ -2571,7 +2658,7 @@
     <w:abstractNumId w:val="3"/>
   </w:num>
   <w:num w:numId="4" w16cid:durableId="1549028105">
-    <w:abstractNumId w:val="7"/>
+    <w:abstractNumId w:val="8"/>
   </w:num>
   <w:num w:numId="5" w16cid:durableId="35400696">
     <w:abstractNumId w:val="0"/>
@@ -2586,10 +2673,13 @@
     <w:abstractNumId w:val="1"/>
   </w:num>
   <w:num w:numId="9" w16cid:durableId="824971653">
-    <w:abstractNumId w:val="8"/>
+    <w:abstractNumId w:val="9"/>
   </w:num>
   <w:num w:numId="10" w16cid:durableId="2134790254">
     <w:abstractNumId w:val="2"/>
+  </w:num>
+  <w:num w:numId="11" w16cid:durableId="676229203">
+    <w:abstractNumId w:val="7"/>
   </w:num>
 </w:numbering>
 </file>

</xml_diff>